<commit_message>
Change the Dark Theme preference to be only available on devices >= Android 10
</commit_message>
<xml_diff>
--- a/NavigationGraph.docx
+++ b/NavigationGraph.docx
@@ -7312,6 +7312,13 @@
           <w:rFonts w:cstheme="minorHAnsi"/>
           <w:color w:val="000000"/>
         </w:rPr>
+        <w:t xml:space="preserve">Which </w:t>
+      </w:r>
+      <w:r>
+        <w:rPr>
+          <w:rFonts w:cstheme="minorHAnsi"/>
+          <w:color w:val="000000"/>
+        </w:rPr>
         <w:t>handled all the navigation automatically</w:t>
       </w:r>
       <w:r>
@@ -15992,8 +15999,6 @@
           <w:rPr>
             <w:rStyle w:val="Hyperlink"/>
             <w:rFonts w:cstheme="minorHAnsi"/>
-            <w:i/>
-            <w:iCs/>
             <w:color w:val="000000" w:themeColor="text1"/>
             <w:u w:val="none"/>
             <w:bdr w:val="none" w:sz="0" w:space="0" w:color="auto" w:frame="1"/>
@@ -16005,8 +16010,6 @@
         <w:rPr>
           <w:rStyle w:val="HTMLCode"/>
           <w:rFonts w:asciiTheme="minorHAnsi" w:eastAsiaTheme="minorHAnsi" w:hAnsiTheme="minorHAnsi" w:cstheme="minorHAnsi"/>
-          <w:i/>
-          <w:iCs/>
           <w:color w:val="000000" w:themeColor="text1"/>
           <w:sz w:val="22"/>
           <w:szCs w:val="22"/>
@@ -16019,8 +16022,6 @@
           <w:rPr>
             <w:rStyle w:val="Hyperlink"/>
             <w:rFonts w:cstheme="minorHAnsi"/>
-            <w:i/>
-            <w:iCs/>
             <w:color w:val="000000" w:themeColor="text1"/>
             <w:u w:val="none"/>
             <w:bdr w:val="none" w:sz="0" w:space="0" w:color="auto" w:frame="1"/>

</xml_diff>

<commit_message>
Added Android 12 Splash Screen
</commit_message>
<xml_diff>
--- a/NavigationGraph.docx
+++ b/NavigationGraph.docx
@@ -7298,6 +7298,7 @@
     <w:p>
       <w:pPr>
         <w:pStyle w:val="NoSpacing"/>
+        <w:ind w:left="720"/>
       </w:pPr>
     </w:p>
     <w:p>
@@ -17075,7 +17076,6 @@
         <w:t xml:space="preserve"> Preview 1.0</w:t>
       </w:r>
     </w:p>
-    <w:p/>
     <w:p>
       <w:pPr>
         <w:jc w:val="center"/>
@@ -17084,16 +17084,979 @@
           <w:bCs/>
         </w:rPr>
       </w:pPr>
+      <w:r>
+        <w:rPr>
+          <w:b/>
+          <w:bCs/>
+        </w:rPr>
+        <w:lastRenderedPageBreak/>
+        <w:t>Update to Navigation</w:t>
+      </w:r>
+      <w:r>
+        <w:rPr>
+          <w:b/>
+          <w:bCs/>
+        </w:rPr>
+        <w:t>Graph3 Project</w:t>
+      </w:r>
+      <w:r>
+        <w:rPr>
+          <w:b/>
+          <w:bCs/>
+        </w:rPr>
+        <w:t xml:space="preserve"> June 10</w:t>
+      </w:r>
+      <w:r>
+        <w:rPr>
+          <w:b/>
+          <w:bCs/>
+          <w:vertAlign w:val="superscript"/>
+        </w:rPr>
+        <w:t>th</w:t>
+      </w:r>
+      <w:proofErr w:type="gramStart"/>
+      <w:r>
+        <w:rPr>
+          <w:b/>
+          <w:bCs/>
+        </w:rPr>
+        <w:t xml:space="preserve"> 2022</w:t>
+      </w:r>
+      <w:proofErr w:type="gramEnd"/>
     </w:p>
     <w:p>
       <w:pPr>
         <w:jc w:val="center"/>
         <w:rPr>
-          <w:rFonts w:cstheme="minorHAnsi"/>
-          <w:color w:val="000000" w:themeColor="text1"/>
+          <w:b/>
+          <w:bCs/>
         </w:rPr>
       </w:pPr>
     </w:p>
+    <w:p>
+      <w:r>
+        <w:t xml:space="preserve">Recently </w:t>
+      </w:r>
+      <w:proofErr w:type="spellStart"/>
+      <w:proofErr w:type="gramStart"/>
+      <w:r>
+        <w:t>Xamarin.AndroidX.Core.SplashScreen</w:t>
+      </w:r>
+      <w:proofErr w:type="spellEnd"/>
+      <w:proofErr w:type="gramEnd"/>
+      <w:r>
+        <w:t xml:space="preserve"> </w:t>
+      </w:r>
+      <w:r>
+        <w:t>1.0.0-rc01</w:t>
+      </w:r>
+      <w:r>
+        <w:t xml:space="preserve"> was released (still as a Preview so don’t forget to check</w:t>
+      </w:r>
+      <w:r>
+        <w:t xml:space="preserve"> </w:t>
+      </w:r>
+      <w:r>
+        <w:rPr>
+          <w:i/>
+          <w:iCs/>
+        </w:rPr>
+        <w:t xml:space="preserve">include </w:t>
+      </w:r>
+      <w:proofErr w:type="spellStart"/>
+      <w:r>
+        <w:rPr>
+          <w:i/>
+          <w:iCs/>
+        </w:rPr>
+        <w:t>pre</w:t>
+      </w:r>
+      <w:r>
+        <w:rPr>
+          <w:i/>
+          <w:iCs/>
+        </w:rPr>
+        <w:t>release</w:t>
+      </w:r>
+      <w:proofErr w:type="spellEnd"/>
+      <w:r>
+        <w:t xml:space="preserve"> when searching for it) so we have now incorporated it in this upda</w:t>
+      </w:r>
+      <w:r>
+        <w:t>te</w:t>
+      </w:r>
+      <w:r>
+        <w:t>d</w:t>
+      </w:r>
+      <w:r>
+        <w:t xml:space="preserve"> </w:t>
+      </w:r>
+      <w:r>
+        <w:t>version of NavigationGraph3</w:t>
+      </w:r>
+      <w:r>
+        <w:t>. As you will see it is using an updated version of the Xamarin application icon</w:t>
+      </w:r>
+      <w:r>
+        <w:t xml:space="preserve">. This icon is essential </w:t>
+      </w:r>
+      <w:r>
+        <w:t xml:space="preserve">for demonstrating the features of the </w:t>
+      </w:r>
+      <w:proofErr w:type="spellStart"/>
+      <w:proofErr w:type="gramStart"/>
+      <w:r>
+        <w:t>android.core</w:t>
+      </w:r>
+      <w:proofErr w:type="gramEnd"/>
+      <w:r>
+        <w:t>.Splashscreen</w:t>
+      </w:r>
+      <w:proofErr w:type="spellEnd"/>
+      <w:r>
+        <w:t xml:space="preserve">. Thanks to Joseph </w:t>
+      </w:r>
+      <w:proofErr w:type="spellStart"/>
+      <w:r>
+        <w:t>Edusei</w:t>
+      </w:r>
+      <w:proofErr w:type="spellEnd"/>
+      <w:r>
+        <w:t xml:space="preserve"> </w:t>
+      </w:r>
+      <w:r>
+        <w:t xml:space="preserve">for supplying the modified icon. If you run this app without this icon, you will not get the expected results. For more information </w:t>
+      </w:r>
+      <w:r>
+        <w:t xml:space="preserve">on how to create a suitable icon </w:t>
+      </w:r>
+      <w:r>
+        <w:t xml:space="preserve">see </w:t>
+      </w:r>
+      <w:hyperlink r:id="rId13" w:history="1">
+        <w:r>
+          <w:rPr>
+            <w:rStyle w:val="Hyperlink"/>
+          </w:rPr>
+          <w:t>https://developer.android.com/guide/topics/ui/splash-screen</w:t>
+        </w:r>
+      </w:hyperlink>
+    </w:p>
+    <w:p>
+      <w:r>
+        <w:t>Also</w:t>
+      </w:r>
+      <w:r>
+        <w:t>,</w:t>
+      </w:r>
+      <w:r>
+        <w:t xml:space="preserve"> see my notes in </w:t>
+      </w:r>
+      <w:proofErr w:type="gramStart"/>
+      <w:r>
+        <w:t>values/</w:t>
+      </w:r>
+      <w:r>
+        <w:t>themes.xml</w:t>
+      </w:r>
+      <w:r>
+        <w:t xml:space="preserve"> </w:t>
+      </w:r>
+      <w:r>
+        <w:t xml:space="preserve"> </w:t>
+      </w:r>
+      <w:r>
+        <w:t>on</w:t>
+      </w:r>
+      <w:proofErr w:type="gramEnd"/>
+      <w:r>
+        <w:t xml:space="preserve"> the </w:t>
+      </w:r>
+      <w:r>
+        <w:t>minimum</w:t>
+      </w:r>
+      <w:r>
+        <w:t xml:space="preserve"> requirements</w:t>
+      </w:r>
+      <w:r>
+        <w:t xml:space="preserve"> for the splash screen to work.</w:t>
+      </w:r>
+      <w:r>
+        <w:t xml:space="preserve"> Please note that I haven’t bothered with an animated icon, nor using any </w:t>
+      </w:r>
+      <w:r>
+        <w:t xml:space="preserve">artificial delay </w:t>
+      </w:r>
+      <w:r>
+        <w:t>using</w:t>
+      </w:r>
+      <w:r>
+        <w:t xml:space="preserve"> something like the following.</w:t>
+      </w:r>
+      <w:r>
+        <w:t xml:space="preserve"> </w:t>
+      </w:r>
+    </w:p>
+    <w:p>
+      <w:pPr>
+        <w:tabs>
+          <w:tab w:val="left" w:pos="916"/>
+          <w:tab w:val="left" w:pos="1832"/>
+          <w:tab w:val="left" w:pos="2748"/>
+          <w:tab w:val="left" w:pos="3664"/>
+          <w:tab w:val="left" w:pos="4580"/>
+          <w:tab w:val="left" w:pos="5496"/>
+          <w:tab w:val="left" w:pos="6412"/>
+          <w:tab w:val="left" w:pos="7328"/>
+          <w:tab w:val="left" w:pos="8244"/>
+          <w:tab w:val="left" w:pos="9160"/>
+          <w:tab w:val="left" w:pos="10076"/>
+          <w:tab w:val="left" w:pos="10992"/>
+          <w:tab w:val="left" w:pos="11908"/>
+          <w:tab w:val="left" w:pos="12824"/>
+          <w:tab w:val="left" w:pos="13740"/>
+          <w:tab w:val="left" w:pos="14656"/>
+        </w:tabs>
+        <w:spacing w:after="0" w:line="240" w:lineRule="auto"/>
+        <w:rPr>
+          <w:rFonts w:eastAsia="Times New Roman" w:cstheme="minorHAnsi"/>
+          <w:lang w:eastAsia="en-AU"/>
+        </w:rPr>
+      </w:pPr>
+      <w:r>
+        <w:rPr>
+          <w:rFonts w:eastAsia="Times New Roman" w:cstheme="minorHAnsi"/>
+          <w:lang w:eastAsia="en-AU"/>
+        </w:rPr>
+        <w:t>&lt;item name="</w:t>
+      </w:r>
+      <w:proofErr w:type="spellStart"/>
+      <w:proofErr w:type="gramStart"/>
+      <w:r>
+        <w:rPr>
+          <w:rFonts w:eastAsia="Times New Roman" w:cstheme="minorHAnsi"/>
+          <w:lang w:eastAsia="en-AU"/>
+        </w:rPr>
+        <w:t>android:windowSplashScreenAnimationDuration</w:t>
+      </w:r>
+      <w:proofErr w:type="spellEnd"/>
+      <w:proofErr w:type="gramEnd"/>
+      <w:r>
+        <w:rPr>
+          <w:rFonts w:eastAsia="Times New Roman" w:cstheme="minorHAnsi"/>
+          <w:lang w:eastAsia="en-AU"/>
+        </w:rPr>
+        <w:t>"&gt;1000&lt;/item&gt;</w:t>
+      </w:r>
+    </w:p>
+    <w:p/>
+    <w:p>
+      <w:r>
+        <w:t xml:space="preserve">From my point </w:t>
+      </w:r>
+      <w:r>
+        <w:t>of</w:t>
+      </w:r>
+      <w:r>
+        <w:t xml:space="preserve"> view</w:t>
+      </w:r>
+      <w:r>
+        <w:t>,</w:t>
+      </w:r>
+      <w:r>
+        <w:t xml:space="preserve"> I want the fastest possible </w:t>
+      </w:r>
+      <w:r>
+        <w:t xml:space="preserve">cold </w:t>
+      </w:r>
+      <w:r>
+        <w:t>start</w:t>
+      </w:r>
+      <w:r>
+        <w:t>-</w:t>
+      </w:r>
+      <w:r>
+        <w:t>up times and something like the above would defeat that goal.</w:t>
+      </w:r>
+    </w:p>
+    <w:p>
+      <w:r>
+        <w:t>One other feature that could be added for devices less than Android 10 would be a splash screen based on a layer</w:t>
+      </w:r>
+      <w:r>
+        <w:t>-list for example</w:t>
+      </w:r>
+      <w:r>
+        <w:t xml:space="preserve">. </w:t>
+      </w:r>
+      <w:r>
+        <w:t>This would then have to go</w:t>
+      </w:r>
+      <w:r>
+        <w:t xml:space="preserve"> in </w:t>
+      </w:r>
+      <w:r>
+        <w:t>the resources/drawable folder.</w:t>
+      </w:r>
+      <w:r>
+        <w:t xml:space="preserve"> Perhaps even resources/drawable</w:t>
+      </w:r>
+      <w:r>
+        <w:t>-v24 or v27</w:t>
+      </w:r>
+      <w:r>
+        <w:t xml:space="preserve">, so it potentially can’t interfere with </w:t>
+      </w:r>
+      <w:r>
+        <w:t xml:space="preserve">the </w:t>
+      </w:r>
+      <w:r>
+        <w:t>new</w:t>
+      </w:r>
+      <w:r>
+        <w:t xml:space="preserve"> </w:t>
+      </w:r>
+      <w:r>
+        <w:t>splash</w:t>
+      </w:r>
+      <w:r>
+        <w:t xml:space="preserve"> </w:t>
+      </w:r>
+      <w:r>
+        <w:t>screen.</w:t>
+      </w:r>
+    </w:p>
+    <w:p>
+      <w:r>
+        <w:t xml:space="preserve"> I’m going to attempt that in my own app and will update here if successful.</w:t>
+      </w:r>
+      <w:r>
+        <w:t xml:space="preserve"> When I first moved to Android 12, </w:t>
+      </w:r>
+      <w:r>
+        <w:t xml:space="preserve">(prior to </w:t>
+      </w:r>
+      <w:proofErr w:type="spellStart"/>
+      <w:proofErr w:type="gramStart"/>
+      <w:r>
+        <w:t>core.Splashscreen</w:t>
+      </w:r>
+      <w:proofErr w:type="spellEnd"/>
+      <w:proofErr w:type="gramEnd"/>
+      <w:r>
+        <w:t xml:space="preserve">) </w:t>
+      </w:r>
+      <w:r>
+        <w:t>thi</w:t>
+      </w:r>
+      <w:r>
+        <w:t>s was what my existing splash screen was</w:t>
+      </w:r>
+      <w:r>
+        <w:t xml:space="preserve"> and it worked well</w:t>
+      </w:r>
+      <w:r>
+        <w:t>, but obviously didn’t support the quick setting</w:t>
+      </w:r>
+      <w:r>
+        <w:t>’</w:t>
+      </w:r>
+      <w:r>
+        <w:t xml:space="preserve">s </w:t>
+      </w:r>
+      <w:r>
+        <w:t xml:space="preserve"> Dark Them</w:t>
+      </w:r>
+      <w:r>
+        <w:t>e</w:t>
+      </w:r>
+      <w:r>
+        <w:t xml:space="preserve"> </w:t>
+      </w:r>
+      <w:r>
+        <w:t>– On/Off as this version does.</w:t>
+      </w:r>
+      <w:r>
+        <w:t xml:space="preserve"> </w:t>
+      </w:r>
+    </w:p>
+    <w:p>
+      <w:pPr>
+        <w:autoSpaceDE w:val="0"/>
+        <w:autoSpaceDN w:val="0"/>
+        <w:adjustRightInd w:val="0"/>
+        <w:spacing w:after="0" w:line="240" w:lineRule="auto"/>
+        <w:rPr>
+          <w:rFonts w:cstheme="minorHAnsi"/>
+          <w:color w:val="000000"/>
+        </w:rPr>
+      </w:pPr>
+      <w:r>
+        <w:rPr>
+          <w:rFonts w:cstheme="minorHAnsi"/>
+          <w:color w:val="000000"/>
+        </w:rPr>
+        <w:t xml:space="preserve">&lt;layer-list </w:t>
+      </w:r>
+      <w:proofErr w:type="spellStart"/>
+      <w:proofErr w:type="gramStart"/>
+      <w:r>
+        <w:rPr>
+          <w:rFonts w:cstheme="minorHAnsi"/>
+          <w:color w:val="000000"/>
+        </w:rPr>
+        <w:t>xmlns:android</w:t>
+      </w:r>
+      <w:proofErr w:type="spellEnd"/>
+      <w:proofErr w:type="gramEnd"/>
+      <w:r>
+        <w:rPr>
+          <w:rFonts w:cstheme="minorHAnsi"/>
+          <w:color w:val="000000"/>
+        </w:rPr>
+        <w:t>="http://schemas.android.com/apk/res/android"</w:t>
+      </w:r>
+    </w:p>
+    <w:p>
+      <w:pPr>
+        <w:autoSpaceDE w:val="0"/>
+        <w:autoSpaceDN w:val="0"/>
+        <w:adjustRightInd w:val="0"/>
+        <w:spacing w:after="0" w:line="240" w:lineRule="auto"/>
+        <w:rPr>
+          <w:rFonts w:cstheme="minorHAnsi"/>
+          <w:color w:val="000000"/>
+        </w:rPr>
+      </w:pPr>
+      <w:r>
+        <w:rPr>
+          <w:rFonts w:cstheme="minorHAnsi"/>
+          <w:color w:val="000000"/>
+        </w:rPr>
+        <w:t xml:space="preserve">            </w:t>
+      </w:r>
+      <w:proofErr w:type="spellStart"/>
+      <w:proofErr w:type="gramStart"/>
+      <w:r>
+        <w:rPr>
+          <w:rFonts w:cstheme="minorHAnsi"/>
+          <w:color w:val="000000"/>
+        </w:rPr>
+        <w:t>android:opacity</w:t>
+      </w:r>
+      <w:proofErr w:type="spellEnd"/>
+      <w:proofErr w:type="gramEnd"/>
+      <w:r>
+        <w:rPr>
+          <w:rFonts w:cstheme="minorHAnsi"/>
+          <w:color w:val="000000"/>
+        </w:rPr>
+        <w:t>="opaque"&gt;</w:t>
+      </w:r>
+    </w:p>
+    <w:p>
+      <w:pPr>
+        <w:autoSpaceDE w:val="0"/>
+        <w:autoSpaceDN w:val="0"/>
+        <w:adjustRightInd w:val="0"/>
+        <w:spacing w:after="0" w:line="240" w:lineRule="auto"/>
+        <w:rPr>
+          <w:rFonts w:cstheme="minorHAnsi"/>
+          <w:color w:val="000000"/>
+        </w:rPr>
+      </w:pPr>
+      <w:r>
+        <w:rPr>
+          <w:rFonts w:cstheme="minorHAnsi"/>
+          <w:color w:val="000000"/>
+        </w:rPr>
+        <w:t xml:space="preserve">  &lt;item&gt;</w:t>
+      </w:r>
+    </w:p>
+    <w:p>
+      <w:pPr>
+        <w:autoSpaceDE w:val="0"/>
+        <w:autoSpaceDN w:val="0"/>
+        <w:adjustRightInd w:val="0"/>
+        <w:spacing w:after="0" w:line="240" w:lineRule="auto"/>
+        <w:rPr>
+          <w:rFonts w:cstheme="minorHAnsi"/>
+          <w:color w:val="000000"/>
+        </w:rPr>
+      </w:pPr>
+      <w:r>
+        <w:rPr>
+          <w:rFonts w:cstheme="minorHAnsi"/>
+          <w:color w:val="000000"/>
+        </w:rPr>
+        <w:t xml:space="preserve">    &lt;</w:t>
+      </w:r>
+      <w:proofErr w:type="spellStart"/>
+      <w:r>
+        <w:rPr>
+          <w:rFonts w:cstheme="minorHAnsi"/>
+          <w:color w:val="000000"/>
+        </w:rPr>
+        <w:t>color</w:t>
+      </w:r>
+      <w:proofErr w:type="spellEnd"/>
+      <w:r>
+        <w:rPr>
+          <w:rFonts w:cstheme="minorHAnsi"/>
+          <w:color w:val="000000"/>
+        </w:rPr>
+        <w:t xml:space="preserve"> </w:t>
+      </w:r>
+      <w:proofErr w:type="spellStart"/>
+      <w:proofErr w:type="gramStart"/>
+      <w:r>
+        <w:rPr>
+          <w:rFonts w:cstheme="minorHAnsi"/>
+          <w:color w:val="000000"/>
+        </w:rPr>
+        <w:t>android:color</w:t>
+      </w:r>
+      <w:proofErr w:type="spellEnd"/>
+      <w:proofErr w:type="gramEnd"/>
+      <w:r>
+        <w:rPr>
+          <w:rFonts w:cstheme="minorHAnsi"/>
+          <w:color w:val="000000"/>
+        </w:rPr>
+        <w:t>="?</w:t>
+      </w:r>
+      <w:proofErr w:type="spellStart"/>
+      <w:r>
+        <w:rPr>
+          <w:rFonts w:cstheme="minorHAnsi"/>
+          <w:color w:val="000000"/>
+        </w:rPr>
+        <w:t>attr</w:t>
+      </w:r>
+      <w:proofErr w:type="spellEnd"/>
+      <w:r>
+        <w:rPr>
+          <w:rFonts w:cstheme="minorHAnsi"/>
+          <w:color w:val="000000"/>
+        </w:rPr>
+        <w:t>/</w:t>
+      </w:r>
+      <w:proofErr w:type="spellStart"/>
+      <w:r>
+        <w:rPr>
+          <w:rFonts w:cstheme="minorHAnsi"/>
+          <w:color w:val="000000"/>
+        </w:rPr>
+        <w:t>splashScreenBackgroundColor</w:t>
+      </w:r>
+      <w:proofErr w:type="spellEnd"/>
+      <w:r>
+        <w:rPr>
+          <w:rFonts w:cstheme="minorHAnsi"/>
+          <w:color w:val="000000"/>
+        </w:rPr>
+        <w:t>"/&gt;</w:t>
+      </w:r>
+    </w:p>
+    <w:p>
+      <w:pPr>
+        <w:autoSpaceDE w:val="0"/>
+        <w:autoSpaceDN w:val="0"/>
+        <w:adjustRightInd w:val="0"/>
+        <w:spacing w:after="0" w:line="240" w:lineRule="auto"/>
+        <w:rPr>
+          <w:rFonts w:cstheme="minorHAnsi"/>
+          <w:color w:val="000000"/>
+        </w:rPr>
+      </w:pPr>
+      <w:r>
+        <w:rPr>
+          <w:rFonts w:cstheme="minorHAnsi"/>
+          <w:color w:val="000000"/>
+        </w:rPr>
+        <w:tab/>
+      </w:r>
+      <w:proofErr w:type="gramStart"/>
+      <w:r>
+        <w:rPr>
+          <w:rFonts w:cstheme="minorHAnsi"/>
+          <w:color w:val="000000"/>
+        </w:rPr>
+        <w:t>&lt;!--</w:t>
+      </w:r>
+      <w:proofErr w:type="gramEnd"/>
+      <w:r>
+        <w:rPr>
+          <w:rFonts w:cstheme="minorHAnsi"/>
+          <w:color w:val="000000"/>
+        </w:rPr>
+        <w:t>&lt;</w:t>
+      </w:r>
+      <w:proofErr w:type="spellStart"/>
+      <w:r>
+        <w:rPr>
+          <w:rFonts w:cstheme="minorHAnsi"/>
+          <w:color w:val="000000"/>
+        </w:rPr>
+        <w:t>color</w:t>
+      </w:r>
+      <w:proofErr w:type="spellEnd"/>
+      <w:r>
+        <w:rPr>
+          <w:rFonts w:cstheme="minorHAnsi"/>
+          <w:color w:val="000000"/>
+        </w:rPr>
+        <w:t xml:space="preserve"> </w:t>
+      </w:r>
+      <w:proofErr w:type="spellStart"/>
+      <w:r>
+        <w:rPr>
+          <w:rFonts w:cstheme="minorHAnsi"/>
+          <w:color w:val="000000"/>
+        </w:rPr>
+        <w:t>android:color</w:t>
+      </w:r>
+      <w:proofErr w:type="spellEnd"/>
+      <w:r>
+        <w:rPr>
+          <w:rFonts w:cstheme="minorHAnsi"/>
+          <w:color w:val="000000"/>
+        </w:rPr>
+        <w:t>="?</w:t>
+      </w:r>
+      <w:proofErr w:type="spellStart"/>
+      <w:r>
+        <w:rPr>
+          <w:rFonts w:cstheme="minorHAnsi"/>
+          <w:color w:val="000000"/>
+        </w:rPr>
+        <w:t>android:attr</w:t>
+      </w:r>
+      <w:proofErr w:type="spellEnd"/>
+      <w:r>
+        <w:rPr>
+          <w:rFonts w:cstheme="minorHAnsi"/>
+          <w:color w:val="000000"/>
+        </w:rPr>
+        <w:t>/</w:t>
+      </w:r>
+      <w:proofErr w:type="spellStart"/>
+      <w:r>
+        <w:rPr>
+          <w:rFonts w:cstheme="minorHAnsi"/>
+          <w:color w:val="000000"/>
+        </w:rPr>
+        <w:t>colorPrimary</w:t>
+      </w:r>
+      <w:proofErr w:type="spellEnd"/>
+      <w:r>
+        <w:rPr>
+          <w:rFonts w:cstheme="minorHAnsi"/>
+          <w:color w:val="000000"/>
+        </w:rPr>
+        <w:t>"/&gt;--&gt;</w:t>
+      </w:r>
+    </w:p>
+    <w:p>
+      <w:pPr>
+        <w:autoSpaceDE w:val="0"/>
+        <w:autoSpaceDN w:val="0"/>
+        <w:adjustRightInd w:val="0"/>
+        <w:spacing w:after="0" w:line="240" w:lineRule="auto"/>
+        <w:rPr>
+          <w:rFonts w:cstheme="minorHAnsi"/>
+          <w:color w:val="000000"/>
+        </w:rPr>
+      </w:pPr>
+      <w:r>
+        <w:rPr>
+          <w:rFonts w:cstheme="minorHAnsi"/>
+          <w:color w:val="000000"/>
+        </w:rPr>
+        <w:t xml:space="preserve">  &lt;/item&gt;</w:t>
+      </w:r>
+    </w:p>
+    <w:p>
+      <w:pPr>
+        <w:autoSpaceDE w:val="0"/>
+        <w:autoSpaceDN w:val="0"/>
+        <w:adjustRightInd w:val="0"/>
+        <w:spacing w:after="0" w:line="240" w:lineRule="auto"/>
+        <w:rPr>
+          <w:rFonts w:cstheme="minorHAnsi"/>
+          <w:color w:val="000000"/>
+        </w:rPr>
+      </w:pPr>
+      <w:r>
+        <w:rPr>
+          <w:rFonts w:cstheme="minorHAnsi"/>
+          <w:color w:val="000000"/>
+        </w:rPr>
+        <w:t xml:space="preserve">  &lt;item&gt;</w:t>
+      </w:r>
+    </w:p>
+    <w:p>
+      <w:pPr>
+        <w:autoSpaceDE w:val="0"/>
+        <w:autoSpaceDN w:val="0"/>
+        <w:adjustRightInd w:val="0"/>
+        <w:spacing w:after="0" w:line="240" w:lineRule="auto"/>
+        <w:rPr>
+          <w:rFonts w:cstheme="minorHAnsi"/>
+          <w:color w:val="000000"/>
+        </w:rPr>
+      </w:pPr>
+      <w:r>
+        <w:rPr>
+          <w:rFonts w:cstheme="minorHAnsi"/>
+          <w:color w:val="000000"/>
+        </w:rPr>
+        <w:t xml:space="preserve">    &lt;bitmap</w:t>
+      </w:r>
+    </w:p>
+    <w:p>
+      <w:pPr>
+        <w:autoSpaceDE w:val="0"/>
+        <w:autoSpaceDN w:val="0"/>
+        <w:adjustRightInd w:val="0"/>
+        <w:spacing w:after="0" w:line="240" w:lineRule="auto"/>
+        <w:rPr>
+          <w:rFonts w:cstheme="minorHAnsi"/>
+          <w:color w:val="000000"/>
+        </w:rPr>
+      </w:pPr>
+      <w:r>
+        <w:rPr>
+          <w:rFonts w:cstheme="minorHAnsi"/>
+          <w:color w:val="000000"/>
+        </w:rPr>
+        <w:t xml:space="preserve">        </w:t>
+      </w:r>
+      <w:proofErr w:type="spellStart"/>
+      <w:r>
+        <w:rPr>
+          <w:rFonts w:cstheme="minorHAnsi"/>
+          <w:color w:val="000000"/>
+        </w:rPr>
+        <w:t>android:src</w:t>
+      </w:r>
+      <w:proofErr w:type="spellEnd"/>
+      <w:r>
+        <w:rPr>
+          <w:rFonts w:cstheme="minorHAnsi"/>
+          <w:color w:val="000000"/>
+        </w:rPr>
+        <w:t>="@drawable/</w:t>
+      </w:r>
+      <w:proofErr w:type="spellStart"/>
+      <w:r>
+        <w:rPr>
+          <w:rFonts w:cstheme="minorHAnsi"/>
+          <w:color w:val="000000"/>
+        </w:rPr>
+        <w:t>ic_launcher_round</w:t>
+      </w:r>
+      <w:proofErr w:type="spellEnd"/>
+      <w:r>
+        <w:rPr>
+          <w:rFonts w:cstheme="minorHAnsi"/>
+          <w:color w:val="000000"/>
+        </w:rPr>
+        <w:t>"</w:t>
+      </w:r>
+    </w:p>
+    <w:p>
+      <w:pPr>
+        <w:autoSpaceDE w:val="0"/>
+        <w:autoSpaceDN w:val="0"/>
+        <w:adjustRightInd w:val="0"/>
+        <w:spacing w:after="0" w:line="240" w:lineRule="auto"/>
+        <w:rPr>
+          <w:rFonts w:cstheme="minorHAnsi"/>
+          <w:color w:val="000000"/>
+        </w:rPr>
+      </w:pPr>
+      <w:r>
+        <w:rPr>
+          <w:rFonts w:cstheme="minorHAnsi"/>
+          <w:color w:val="000000"/>
+        </w:rPr>
+        <w:t xml:space="preserve">        </w:t>
+      </w:r>
+      <w:proofErr w:type="spellStart"/>
+      <w:proofErr w:type="gramStart"/>
+      <w:r>
+        <w:rPr>
+          <w:rFonts w:cstheme="minorHAnsi"/>
+          <w:color w:val="000000"/>
+        </w:rPr>
+        <w:t>android:tileMode</w:t>
+      </w:r>
+      <w:proofErr w:type="spellEnd"/>
+      <w:proofErr w:type="gramEnd"/>
+      <w:r>
+        <w:rPr>
+          <w:rFonts w:cstheme="minorHAnsi"/>
+          <w:color w:val="000000"/>
+        </w:rPr>
+        <w:t>="disabled"</w:t>
+      </w:r>
+    </w:p>
+    <w:p>
+      <w:pPr>
+        <w:autoSpaceDE w:val="0"/>
+        <w:autoSpaceDN w:val="0"/>
+        <w:adjustRightInd w:val="0"/>
+        <w:spacing w:after="0" w:line="240" w:lineRule="auto"/>
+        <w:rPr>
+          <w:rFonts w:cstheme="minorHAnsi"/>
+          <w:color w:val="000000"/>
+        </w:rPr>
+      </w:pPr>
+      <w:r>
+        <w:rPr>
+          <w:rFonts w:cstheme="minorHAnsi"/>
+          <w:color w:val="000000"/>
+        </w:rPr>
+        <w:t xml:space="preserve">        </w:t>
+      </w:r>
+      <w:proofErr w:type="spellStart"/>
+      <w:proofErr w:type="gramStart"/>
+      <w:r>
+        <w:rPr>
+          <w:rFonts w:cstheme="minorHAnsi"/>
+          <w:color w:val="000000"/>
+        </w:rPr>
+        <w:t>android:gravity</w:t>
+      </w:r>
+      <w:proofErr w:type="spellEnd"/>
+      <w:proofErr w:type="gramEnd"/>
+      <w:r>
+        <w:rPr>
+          <w:rFonts w:cstheme="minorHAnsi"/>
+          <w:color w:val="000000"/>
+        </w:rPr>
+        <w:t>="</w:t>
+      </w:r>
+      <w:proofErr w:type="spellStart"/>
+      <w:r>
+        <w:rPr>
+          <w:rFonts w:cstheme="minorHAnsi"/>
+          <w:color w:val="000000"/>
+        </w:rPr>
+        <w:t>center</w:t>
+      </w:r>
+      <w:proofErr w:type="spellEnd"/>
+      <w:r>
+        <w:rPr>
+          <w:rFonts w:cstheme="minorHAnsi"/>
+          <w:color w:val="000000"/>
+        </w:rPr>
+        <w:t>"/&gt;</w:t>
+      </w:r>
+    </w:p>
+    <w:p>
+      <w:pPr>
+        <w:autoSpaceDE w:val="0"/>
+        <w:autoSpaceDN w:val="0"/>
+        <w:adjustRightInd w:val="0"/>
+        <w:spacing w:after="0" w:line="240" w:lineRule="auto"/>
+        <w:rPr>
+          <w:rFonts w:cstheme="minorHAnsi"/>
+          <w:color w:val="000000"/>
+        </w:rPr>
+      </w:pPr>
+      <w:r>
+        <w:rPr>
+          <w:rFonts w:cstheme="minorHAnsi"/>
+          <w:color w:val="000000"/>
+        </w:rPr>
+        <w:t xml:space="preserve">  &lt;/item&gt;</w:t>
+      </w:r>
+    </w:p>
+    <w:p>
+      <w:r>
+        <w:rPr>
+          <w:rFonts w:cstheme="minorHAnsi"/>
+          <w:color w:val="000000"/>
+        </w:rPr>
+        <w:t>&lt;/layer-list&gt;</w:t>
+      </w:r>
+    </w:p>
+    <w:p>
+      <w:r>
+        <w:t>PS:</w:t>
+      </w:r>
+    </w:p>
+    <w:p>
+      <w:r>
+        <w:t>Over the next couple of days</w:t>
+      </w:r>
+      <w:r>
+        <w:t>,</w:t>
+      </w:r>
+      <w:r>
+        <w:t xml:space="preserve"> I intend to </w:t>
+      </w:r>
+      <w:r>
+        <w:t>upload</w:t>
+      </w:r>
+      <w:r>
+        <w:t xml:space="preserve"> an Android 12 only version, </w:t>
+      </w:r>
+      <w:r>
+        <w:t xml:space="preserve">(ported from </w:t>
+      </w:r>
+      <w:r>
+        <w:t>https://github.com/android/user-interface-samples</w:t>
+      </w:r>
+      <w:r>
+        <w:t xml:space="preserve">) </w:t>
+      </w:r>
+      <w:r>
+        <w:t>using a completely different technique</w:t>
+      </w:r>
+      <w:r>
+        <w:t xml:space="preserve">, </w:t>
+      </w:r>
+      <w:r>
+        <w:t xml:space="preserve">changing day/night mode </w:t>
+      </w:r>
+      <w:r>
+        <w:t xml:space="preserve">within </w:t>
+      </w:r>
+      <w:r>
+        <w:t>the</w:t>
+      </w:r>
+      <w:r>
+        <w:t xml:space="preserve"> app </w:t>
+      </w:r>
+      <w:r>
+        <w:t xml:space="preserve">that doesn’t </w:t>
+      </w:r>
+      <w:r>
+        <w:t>sole</w:t>
+      </w:r>
+      <w:r>
+        <w:t>l</w:t>
+      </w:r>
+      <w:r>
+        <w:t xml:space="preserve">y </w:t>
+      </w:r>
+      <w:r>
+        <w:t xml:space="preserve">rely on the </w:t>
+      </w:r>
+      <w:r>
+        <w:t xml:space="preserve">quick setting’s </w:t>
+      </w:r>
+      <w:r>
+        <w:t>Dark Theme button.</w:t>
+      </w:r>
+    </w:p>
+    <w:p/>
+    <w:p/>
+    <w:p/>
+    <w:p/>
     <w:sectPr>
       <w:pgSz w:w="11906" w:h="16838"/>
       <w:pgMar w:top="1440" w:right="1440" w:bottom="1440" w:left="1440" w:header="708" w:footer="708" w:gutter="0"/>

</xml_diff>